<commit_message>
finished revisions per reviewers
</commit_message>
<xml_diff>
--- a/paper/paper.docx
+++ b/paper/paper.docx
@@ -1052,7 +1052,24 @@
         <w:t xml:space="preserve">(Elliott and Resnik 2014; McKaughan and Elliott 2013)</w:t>
       </w:r>
       <w:r>
-        <w:t xml:space="preserve">. But some philosophers have objected to this transparency proposal, arguing that it might actually undermine trust in science. According to this objection, members of the public generally accept the ideal of value-free science; values disclosures would violate this ideal, making scientists (incorrectly) appear biased and untrustworthy</w:t>
+        <w:t xml:space="preserve">. But some philosophers have objected to this transparency proposal, arguing that it might undermine trust in science.</w:t>
+      </w:r>
+    </w:p>
+    <w:p>
+      <w:pPr>
+        <w:pStyle w:val="BodyText"/>
+      </w:pPr>
+      <w:r>
+        <w:t xml:space="preserve">Specifically, ethicists make a distinction between trust and trustworthiness</w:t>
+      </w:r>
+      <w:r>
+        <w:t xml:space="preserve"> </w:t>
+      </w:r>
+      <w:r>
+        <w:t xml:space="preserve">(Baier 1986)</w:t>
+      </w:r>
+      <w:r>
+        <w:t xml:space="preserve">. Trust is a verb: placing one’s trust in someone else, with respect to some activity or domain. Trustworthiness is an assessment, of whether or not that trust is appropriate. According to the objection to the ideal of transparency, transparency would not change how trustworthy science actually is — the science is conducted in the same way — but might reduce public perceptions of trustworthiness — as members of the public see how the scientific sausage is made. For instance, members of the public generally accept the ideal of value-free science; values disclosures would violate this ideal, making scientists (incorrectly) appear biased and untrustworthy</w:t>
       </w:r>
       <w:r>
         <w:t xml:space="preserve"> </w:t>
@@ -1350,7 +1367,7 @@
               <w:pStyle w:val="ImageCaption"/>
             </w:pPr>
             <w:r>
-              <w:t xml:space="preserve">Figure 1: Example of the experimental stimulus, from the</w:t>
+              <w:t xml:space="preserve">Figure 1: Example of the experimental stimulus, from the</w:t>
             </w:r>
             <w:r>
               <w:t xml:space="preserve"> </w:t>
@@ -1431,7 +1448,7 @@
         <w:t xml:space="preserve"> </w:t>
       </w:r>
       <w:r>
-        <w:t xml:space="preserve">scale. On the METI, participants rate the target scientist (the fictional Dr. Spence) on a 1-7 scale for 14 semantic differential items, where each item is anchored at the ends by a pair of words, such as competent-incompetent or responsible-irresponsible. The METI scale captures perceived trustworthiness of a target along three dimensions: competence, benevolence, and integrity. However, the three dimensions were strongly correlated in our sample. To avoid issues of multicollinearity in our analyses, we averaged participant scores into a single composite measure. In both</w:t>
+        <w:t xml:space="preserve">scale. Even though the ad hoc scale created by Elliot and colleagues had acceptable internal reliability, the METI was developed and psychometrically validated to measure the perceived trustworthiness of experts. On the METI, participants rate the target scientist (the fictional Dr. Spence) on a 1-7 scale for 14 semantic differential items, where each item is anchored at the ends by a pair of words, such as competent-incompetent or responsible-irresponsible. The METI scale captures perceived trustworthiness of a target along three dimensions: competence, benevolence, and integrity. However, the three dimensions were strongly correlated in our sample (Pearson r values ranging from .75 to .92). To avoid issues of multicollinearity in our analyses, we averaged participant scores into a single composite measure. In both</w:t>
       </w:r>
       <w:r>
         <w:t xml:space="preserve"> </w:t>
@@ -1451,16 +1468,7 @@
         <w:pStyle w:val="BodyText"/>
       </w:pPr>
       <w:r>
-        <w:t xml:space="preserve">Ethicists make a key distinction between trust and trustworthiness</w:t>
-      </w:r>
-      <w:r>
-        <w:t xml:space="preserve"> </w:t>
-      </w:r>
-      <w:r>
-        <w:t xml:space="preserve">(Baier 1986)</w:t>
-      </w:r>
-      <w:r>
-        <w:t xml:space="preserve">. Trust is a verb: placing one’s trust in someone else, with respect to some activity or domain. Trustworthiness is an assessment, of whether or not that trust is appropriate. In the experiment, participants might trust Dr. Spence’s conclusion even if they judge Spence to be untrustworthy, or vice versa; though we would typically expect these two to go together. As its name indicates, METI assesses perceived trustworthiness, not trust (such as accepting Dr. Spence’s conclusion about BPA).</w:t>
+        <w:t xml:space="preserve">As its name indicates, METI assesses perceived trustworthiness rather than trust (such as accepting Dr. Spence’s conclusion about BPA). It is conceivable that participants might trust Dr. Spence’s conclusion even if they judge Spence to be untrustworthy, or vice versa. But we would typically trust and trustworthiness to go together.</w:t>
       </w:r>
     </w:p>
     <w:p>
@@ -1491,7 +1499,7 @@
         <w:pStyle w:val="BodyText"/>
       </w:pPr>
       <w:r>
-        <w:t xml:space="preserve">After filling in the METI, participants provided demographic information and other sections of the survey that are not examined here. Due to researcher error, a question about the participants’ values (whether they prioritize economic growth or public health) was omitted in the first wave of data collection; this question was asked in a followup wave.</w:t>
+        <w:t xml:space="preserve">After filling in the METI, participants provided demographic information, including self-identifying their political ideology, and other sections of the survey that are not examined here. Due to researcher error, a question about the participants’ values (whether they prioritize economic growth or public health) was omitted in the first wave of data collection; this question was asked in a followup wave.</w:t>
       </w:r>
     </w:p>
     <w:bookmarkEnd w:id="26"/>
@@ -1601,7 +1609,7 @@
         <w:pStyle w:val="Definition"/>
       </w:pPr>
       <w:r>
-        <w:t xml:space="preserve">The magnitude of the effects 2-4 vary depending on whether the participant prioritizes public health or economic growth.</w:t>
+        <w:t xml:space="preserve">The magnitude of the effects for hypotheses 2-4 vary depending on whether the participant prioritizes public health or economic growth.</w:t>
       </w:r>
     </w:p>
     <w:p>
@@ -1617,7 +1625,7 @@
         <w:pStyle w:val="BodyText"/>
       </w:pPr>
       <w:r>
-        <w:t xml:space="preserve">Hypothesis 1 was analyzed using Spearman rank order correlation and visually. Hypotheses 2-5 were analyzed using linear regression models as a common framework, with a direct acyclic graph (DAG) constructed</w:t>
+        <w:t xml:space="preserve">Hypothesis 1 was analyzed using Spearman rank order correlation to test H1a and a visual inspection of descriptive statistics to test H1b. Hypotheses 2-5 were analyzed using linear regression models as a common framework, with a direct acyclic graph (DAG) constructed</w:t>
       </w:r>
       <w:r>
         <w:t xml:space="preserve"> </w:t>
@@ -1767,7 +1775,7 @@
         </w:r>
       </w:hyperlink>
       <w:r>
-        <w:t xml:space="preserve">). Of the full 988 participants, 844 participants (85%) responded to the followup question about their own values (participant prioritizes economic growth or public health). Consequently, subsamples for hypotheses 4 and 5 were substantially smaller than the full analysis sample.</w:t>
+        <w:t xml:space="preserve">). Due to researcher error a question about participants’ values was not included in the original survey. Of the full 988 participants, 844 participants (85%) responded to the followup question about their own values (participant prioritizes economic growth or public health). Consequently, subsamples for hypotheses 4 and 5 were substantially smaller than the full analysis sample.</w:t>
       </w:r>
     </w:p>
     <w:bookmarkStart w:id="28" w:name="tbl-condition"/>
@@ -1776,7 +1784,7 @@
         <w:pStyle w:val="TableCaption"/>
       </w:pPr>
       <w:r>
-        <w:t xml:space="preserve">Table 1: Assignment of participants to conditions</w:t>
+        <w:t xml:space="preserve">Table 1: Assignment of participants to conditions</w:t>
       </w:r>
     </w:p>
     <w:tbl>
@@ -1784,7 +1792,7 @@
         <w:tblStyle w:val="Table"/>
         <w:tblW w:type="auto" w:w="0"/>
         <w:tblLook w:firstRow="1" w:lastRow="0" w:firstColumn="0" w:lastColumn="0" w:noHBand="0" w:noVBand="0" w:val="0020"/>
-        <w:tblCaption w:val="Table 1: Assignment of participants to conditions"/>
+        <w:tblCaption w:val="Table 1: Assignment of participants to conditions"/>
       </w:tblPr>
       <w:tblGrid>
         <w:gridCol w:w="2640"/>
@@ -2022,7 +2030,7 @@
         <w:pStyle w:val="BodyText"/>
       </w:pPr>
       <w:r>
-        <w:t xml:space="preserve">The study was approved by the UC Merced IRB on August 17, 2021, and data collection ran October 18-20, 2021. As mentioned above, due to researcher error a question about participants’ values was not included in the original survey. A followup survey asking this question of the same group of participants was conducted December 8, 2021 through March 5, 2022.</w:t>
+        <w:t xml:space="preserve">The study was approved by the UC Merced IRB on August 17, 2021, and data collection ran October 18-20, 2021. The followup survey asking the initial sample of participants about their own values regarding economic growth and public health was conducted December 8, 2021 through March 5, 2022.</w:t>
       </w:r>
     </w:p>
     <w:bookmarkEnd w:id="29"/>
@@ -2401,7 +2409,7 @@
               <w:pStyle w:val="ImageCaption"/>
             </w:pPr>
             <w:r>
-              <w:t xml:space="preserve">Figure 2: Participant values by political ideology. (A) Absolute counts, (B) shares within political ideology categories. Panel (A) shows that our sample substantially over-represents political liberals.</w:t>
+              <w:t xml:space="preserve">Figure 2: Participant values by political ideology. (A) Absolute counts, (B) shares within political ideology categories. Panel (A) shows that our sample substantially over-represents political liberals.</w:t>
             </w:r>
           </w:p>
           <w:bookmarkEnd w:id="36"/>
@@ -2736,7 +2744,7 @@
         <w:pStyle w:val="TableCaption"/>
       </w:pPr>
       <w:r>
-        <w:t xml:space="preserve">Table 2: Regression analysis for hypotheses H2 (consumer risk sensitivity) and H3 (disclosure effect)</w:t>
+        <w:t xml:space="preserve">Table 2: Regression analysis for hypotheses H2 (consumer risk sensitivity) and H3 (disclosure effect)</w:t>
       </w:r>
     </w:p>
     <w:tbl>
@@ -2744,7 +2752,7 @@
         <w:tblStyle w:val="Table"/>
         <w:tblW w:type="pct" w:w="5000"/>
         <w:tblLook w:firstRow="1" w:lastRow="0" w:firstColumn="0" w:lastColumn="0" w:noHBand="0" w:noVBand="0" w:val="0020"/>
-        <w:tblCaption w:val="Table 2: Regression analysis for hypotheses H2 (consumer risk sensitivity) and H3 (disclosure effect)"/>
+        <w:tblCaption w:val="Table 2: Regression analysis for hypotheses H2 (consumer risk sensitivity) and H3 (disclosure effect)"/>
       </w:tblPr>
       <w:tblGrid>
         <w:gridCol w:w="1131"/>
@@ -3909,7 +3917,7 @@
               <w:pStyle w:val="ImageCaption"/>
             </w:pPr>
             <w:r>
-              <w:t xml:space="preserve">Figure 3: Directed acyclic graph (DAG) for analysis of the shared values effect. If the DAG is faithful, adjusting for scientist values (</w:t>
+              <w:t xml:space="preserve">Figure 3: Directed acyclic graph (DAG) for analysis of the shared values effect. If the DAG is faithful, adjusting for scientist values (</w:t>
             </w:r>
             <w:r>
               <w:rPr>
@@ -3949,7 +3957,7 @@
         <w:pStyle w:val="TableCaption"/>
       </w:pPr>
       <w:r>
-        <w:t xml:space="preserve">Table 3: Sequential regression analysis of hypothesis H4 shared values/scientist values effects</w:t>
+        <w:t xml:space="preserve">Table 3: Sequential regression analysis of hypothesis H4 shared values/scientist values effects</w:t>
       </w:r>
     </w:p>
     <w:tbl>
@@ -3957,7 +3965,7 @@
         <w:tblStyle w:val="Table"/>
         <w:tblW w:type="pct" w:w="5000"/>
         <w:tblLook w:firstRow="1" w:lastRow="0" w:firstColumn="0" w:lastColumn="0" w:noHBand="0" w:noVBand="0" w:val="0020"/>
-        <w:tblCaption w:val="Table 3: Sequential regression analysis of hypothesis H4 shared values/scientist values effects"/>
+        <w:tblCaption w:val="Table 3: Sequential regression analysis of hypothesis H4 shared values/scientist values effects"/>
       </w:tblPr>
       <w:tblGrid>
         <w:gridCol w:w="495"/>
@@ -7260,7 +7268,7 @@
         <w:pStyle w:val="TableCaption"/>
       </w:pPr>
       <w:r>
-        <w:t xml:space="preserve">Table 4: Regression analysis of H5-consumer, interaction between participant values and consumer risk sensitivity</w:t>
+        <w:t xml:space="preserve">Table 4: Regression analysis of H5-consumer, interaction between participant values and consumer risk sensitivity</w:t>
       </w:r>
     </w:p>
     <w:tbl>
@@ -7268,7 +7276,7 @@
         <w:tblStyle w:val="Table"/>
         <w:tblW w:type="pct" w:w="5000"/>
         <w:tblLook w:firstRow="1" w:lastRow="0" w:firstColumn="0" w:lastColumn="0" w:noHBand="0" w:noVBand="0" w:val="0020"/>
-        <w:tblCaption w:val="Table 4: Regression analysis of H5-consumer, interaction between participant values and consumer risk sensitivity"/>
+        <w:tblCaption w:val="Table 4: Regression analysis of H5-consumer, interaction between participant values and consumer risk sensitivity"/>
       </w:tblPr>
       <w:tblGrid>
         <w:gridCol w:w="792"/>
@@ -9273,7 +9281,7 @@
               <w:pStyle w:val="ImageCaption"/>
             </w:pPr>
             <w:r>
-              <w:t xml:space="preserve">Figure 4: Data, group means, and 95% confidence intervals for H5-consumer, interaction of consumer risk sensitivity and participant values. Panels correspond to participant values.</w:t>
+              <w:t xml:space="preserve">Figure 4: Data, group means, and 95% confidence intervals for H5-consumer, interaction of consumer risk sensitivity and participant values. Panels correspond to participant values.</w:t>
             </w:r>
           </w:p>
           <w:bookmarkEnd w:id="50"/>
@@ -9410,7 +9418,7 @@
         <w:pStyle w:val="TableCaption"/>
       </w:pPr>
       <w:r>
-        <w:t xml:space="preserve">Table 5: Regression analysis of H5-transparency, interaction between participant values and transparency penalty</w:t>
+        <w:t xml:space="preserve">Table 5: Regression analysis of H5-transparency, interaction between participant values and transparency penalty</w:t>
       </w:r>
     </w:p>
     <w:tbl>
@@ -9418,7 +9426,7 @@
         <w:tblStyle w:val="Table"/>
         <w:tblW w:type="pct" w:w="5000"/>
         <w:tblLook w:firstRow="1" w:lastRow="0" w:firstColumn="0" w:lastColumn="0" w:noHBand="0" w:noVBand="0" w:val="0020"/>
-        <w:tblCaption w:val="Table 5: Regression analysis of H5-transparency, interaction between participant values and transparency penalty"/>
+        <w:tblCaption w:val="Table 5: Regression analysis of H5-transparency, interaction between participant values and transparency penalty"/>
       </w:tblPr>
       <w:tblGrid>
         <w:gridCol w:w="792"/>
@@ -11500,7 +11508,7 @@
               <w:pStyle w:val="ImageCaption"/>
             </w:pPr>
             <w:r>
-              <w:t xml:space="preserve">Figure 5: Data, group means, and 95% confidence intervals for H5-shared, interaction of shared values and participant values. Panels correspond to participant values.</w:t>
+              <w:t xml:space="preserve">Figure 5: Data, group means, and 95% confidence intervals for H5-shared, interaction of shared values and participant values. Panels correspond to participant values.</w:t>
             </w:r>
           </w:p>
           <w:bookmarkEnd w:id="57"/>
@@ -11763,7 +11771,7 @@
               <w:pStyle w:val="ImageCaption"/>
             </w:pPr>
             <w:r>
-              <w:t xml:space="preserve">Figure 6: Data, group means, and 95% confidence intervals for a potential interaction of scientist values and participant values. Panels correspond to participant values. This figure is identical to</w:t>
+              <w:t xml:space="preserve">Figure 6: Data, group means, and 95% confidence intervals for a potential interaction of scientist values and participant values. Panels correspond to participant values. This figure is identical to</w:t>
             </w:r>
             <w:r>
               <w:t xml:space="preserve"> </w:t>
@@ -11790,7 +11798,7 @@
         <w:pStyle w:val="TableCaption"/>
       </w:pPr>
       <w:r>
-        <w:t xml:space="preserve">Table 6: Regression analysis of interaction between scientist values and participant values</w:t>
+        <w:t xml:space="preserve">Table 6: Regression analysis of interaction between scientist values and participant values</w:t>
       </w:r>
     </w:p>
     <w:tbl>
@@ -11798,7 +11806,7 @@
         <w:tblStyle w:val="Table"/>
         <w:tblW w:type="pct" w:w="5000"/>
         <w:tblLook w:firstRow="1" w:lastRow="0" w:firstColumn="0" w:lastColumn="0" w:noHBand="0" w:noVBand="0" w:val="0020"/>
-        <w:tblCaption w:val="Table 6: Regression analysis of interaction between scientist values and participant values"/>
+        <w:tblCaption w:val="Table 6: Regression analysis of interaction between scientist values and participant values"/>
       </w:tblPr>
       <w:tblGrid>
         <w:gridCol w:w="609"/>
@@ -14317,7 +14325,7 @@
         <w:pStyle w:val="TableCaption"/>
       </w:pPr>
       <w:r>
-        <w:t xml:space="preserve">Table 7: Summary of replication results. 95% confidence intervals.</w:t>
+        <w:t xml:space="preserve">Table 7: Summary of replication results. 95% confidence intervals.</w:t>
       </w:r>
       <w:r>
         <w:t xml:space="preserve"> </w:t>
@@ -14459,7 +14467,7 @@
         <w:tblStyle w:val="Table"/>
         <w:tblW w:type="pct" w:w="5000"/>
         <w:tblLook w:firstRow="1" w:lastRow="0" w:firstColumn="0" w:lastColumn="0" w:noHBand="0" w:noVBand="0" w:val="0020"/>
-        <w:tblCaption w:val="Table 7: Summary of replication results. 95% confidence intervals. ^\starThe shared values \times participant values interaction specification had perfect multicollinearity and could not be fit. ^\daggerFor these unplanned analyses, “yes” indicates that we found evidence supporting the stated hypothesis, and “no” indicates that we did not find such evidence. ^\ddaggerOur analysis method found no evidence of a shared values effect in the Elliott et al. (2017) data."/>
+        <w:tblCaption w:val="Table 7: Summary of replication results. 95% confidence intervals. ^\starThe shared values \times participant values interaction specification had perfect multicollinearity and could not be fit. ^\daggerFor these unplanned analyses, “yes” indicates that we found evidence supporting the stated hypothesis, and “no” indicates that we did not find such evidence. ^\ddaggerOur analysis method found no evidence of a shared values effect in the Elliott et al. (2017) data."/>
       </w:tblPr>
       <w:tblGrid>
         <w:gridCol w:w="1956"/>
@@ -15300,7 +15308,7 @@
         <w:t xml:space="preserve"> </w:t>
       </w:r>
       <w:r>
-        <w:t xml:space="preserve">= 0.014. It seems likely that claims of a shared values effect could have been the result of a less appropriate analytic approach given the nature of the data.</w:t>
+        <w:t xml:space="preserve">= 0.014. It seems likely that claims of a shared values effect could have been an artifact of a less appropriate analytic approach given the nature of the data.</w:t>
       </w:r>
     </w:p>
     <w:p>
@@ -15349,7 +15357,7 @@
         <w:t xml:space="preserve"> </w:t>
       </w:r>
       <w:r>
-        <w:t xml:space="preserve">(including both bench researchers and public health officials) making claims about the importance of protecting public health. A values disclosure that might have been regarded as violating the value-free ideal, pre-pandemic, might now be seen as routine.</w:t>
+        <w:t xml:space="preserve">(broadly including both bench researchers and public health officials) making claims about the importance of protecting public health. A values disclosure that might have been regarded as violating the value-free ideal, pre-pandemic, might now be seen as routine.</w:t>
       </w:r>
     </w:p>
     <w:p>
@@ -15385,6 +15393,165 @@
       </w:r>
       <w:r>
         <w:t xml:space="preserve">. For example, the field of public health might have the practical aim of promoting the health of the public. Where certain values are seen as conflicting with these aims, it is morally wrong for a scientist to promote those values. Rather than violating the value-free ideal, a scientist who discloses valuing public health might be seen as following the norms of the field of public health.</w:t>
+      </w:r>
+    </w:p>
+    <w:p>
+      <w:pPr>
+        <w:pStyle w:val="BodyText"/>
+      </w:pPr>
+      <w:r>
+        <w:t xml:space="preserve">All together, regarding the philosophical debates over values in science, the evidence from this replication study suggests that the effects of transparency on perceived trustworthiness might be context-dependent. Transparency about the influence of might be detrimental in some cases, beneficial in others, and neutral in still others. Notably, both of the papers cited as objecting to transparency</w:t>
+      </w:r>
+      <w:r>
+        <w:t xml:space="preserve"> </w:t>
+      </w:r>
+      <w:r>
+        <w:t xml:space="preserve">(John 2017; Kovaka 2021)</w:t>
+      </w:r>
+      <w:r>
+        <w:t xml:space="preserve"> </w:t>
+      </w:r>
+      <w:r>
+        <w:t xml:space="preserve">focus on climate change, while many of Elliott’s examples come from toxicology or environmental public health. The critics might be right that transparency has undermined trust in the climate context, while Elliott might be right that transparency can be neutral or even beneficial in some public health contexts. Because philosophers of science tend to work with a small number of rich case studies, methods such as qualitative comparative analysis</w:t>
+      </w:r>
+      <w:r>
+        <w:t xml:space="preserve"> </w:t>
+      </w:r>
+      <w:r>
+        <w:t xml:space="preserve">(QCA; Ragin 2013)</w:t>
+      </w:r>
+      <w:r>
+        <w:t xml:space="preserve"> </w:t>
+      </w:r>
+      <w:r>
+        <w:t xml:space="preserve">would be worth exploring.</w:t>
+      </w:r>
+    </w:p>
+    <w:p>
+      <w:pPr>
+        <w:pStyle w:val="BodyText"/>
+      </w:pPr>
+      <w:r>
+        <w:t xml:space="preserve">An obvious difference between climate and BPA is the public prominence and political polarization of the two issues. For decades, the fossil fuels industry has used a range of strategies to successfully attack the perceived trustworthiness of climate scientists, especially in the minds of conservative publics</w:t>
+      </w:r>
+      <w:r>
+        <w:t xml:space="preserve"> </w:t>
+      </w:r>
+      <w:r>
+        <w:t xml:space="preserve">(Oreskes and Conway 2011; Supran and Oreskes 2017)</w:t>
+      </w:r>
+      <w:r>
+        <w:t xml:space="preserve">. While the chemical industry has also had a substantial influence on the environmental safety regulatory system</w:t>
+      </w:r>
+      <w:r>
+        <w:t xml:space="preserve"> </w:t>
+      </w:r>
+      <w:r>
+        <w:t xml:space="preserve">(Michaels 2008; Vogel 2013)</w:t>
+      </w:r>
+      <w:r>
+        <w:t xml:space="preserve">, controversies over BPA have received much less public attention. A LexiNexis search indicates that uses of</w:t>
+      </w:r>
+      <w:r>
+        <w:t xml:space="preserve"> </w:t>
+      </w:r>
+      <w:r>
+        <w:t xml:space="preserve">“</w:t>
+      </w:r>
+      <w:r>
+        <w:t xml:space="preserve">bisphenol</w:t>
+      </w:r>
+      <w:r>
+        <w:t xml:space="preserve">”</w:t>
+      </w:r>
+      <w:r>
+        <w:t xml:space="preserve"> </w:t>
+      </w:r>
+      <w:r>
+        <w:t xml:space="preserve">in US newspapers rose and then almost immediately fell around 2008, shortly after a US consensus conference concluded that</w:t>
+      </w:r>
+      <w:r>
+        <w:t xml:space="preserve"> </w:t>
+      </w:r>
+      <w:r>
+        <w:t xml:space="preserve">“</w:t>
+      </w:r>
+      <w:r>
+        <w:t xml:space="preserve">BPA at concentrations found in the human body is associated with organizational changes</w:t>
+      </w:r>
+      <w:r>
+        <w:t xml:space="preserve">”</w:t>
+      </w:r>
+      <w:r>
+        <w:t xml:space="preserve"> </w:t>
+      </w:r>
+      <w:r>
+        <w:t xml:space="preserve">in a number of major physiological systems</w:t>
+      </w:r>
+      <w:r>
+        <w:t xml:space="preserve"> </w:t>
+      </w:r>
+      <w:r>
+        <w:t xml:space="preserve">(vom Saal et al. 2007)</w:t>
+      </w:r>
+      <w:r>
+        <w:t xml:space="preserve">.</w:t>
+      </w:r>
+    </w:p>
+    <w:p>
+      <w:pPr>
+        <w:pStyle w:val="BodyText"/>
+      </w:pPr>
+      <w:r>
+        <w:t xml:space="preserve">In more prominent and/or polarized cases than BPA, a number of other psychological mechanisms might be activated. Motivated reasoning or identity-protective cognition</w:t>
+      </w:r>
+      <w:r>
+        <w:t xml:space="preserve"> </w:t>
+      </w:r>
+      <w:r>
+        <w:t xml:space="preserve">(Kahan et al. 2012)</w:t>
+      </w:r>
+      <w:r>
+        <w:t xml:space="preserve"> </w:t>
+      </w:r>
+      <w:r>
+        <w:t xml:space="preserve">might cause members of the general public to rate a scientist as more or less trustworthy insofar as the scientist agrees with the respondent’s</w:t>
+      </w:r>
+      <w:r>
+        <w:t xml:space="preserve"> </w:t>
+      </w:r>
+      <w:r>
+        <w:t xml:space="preserve">“</w:t>
+      </w:r>
+      <w:r>
+        <w:t xml:space="preserve">side</w:t>
+      </w:r>
+      <w:r>
+        <w:t xml:space="preserve">”</w:t>
+      </w:r>
+      <w:r>
+        <w:t xml:space="preserve"> </w:t>
+      </w:r>
+      <w:r>
+        <w:t xml:space="preserve">of the debate, regardless of whether and which values are disclosed. That is, the scientist conclusion might have a larger effect than scientist values. Alternatively, respondents might use values disclosures to identify which scientists are on</w:t>
+      </w:r>
+      <w:r>
+        <w:t xml:space="preserve"> </w:t>
+      </w:r>
+      <w:r>
+        <w:t xml:space="preserve">“</w:t>
+      </w:r>
+      <w:r>
+        <w:t xml:space="preserve">their side,</w:t>
+      </w:r>
+      <w:r>
+        <w:t xml:space="preserve">”</w:t>
+      </w:r>
+      <w:r>
+        <w:t xml:space="preserve"> </w:t>
+      </w:r>
+      <w:r>
+        <w:t xml:space="preserve">and so scientist values would have a larger effect than scientist conclusion. Careful attention to experimental design will be needed to separate these potential multiway interactions between conclusions, disclosures, and public prominence.</w:t>
       </w:r>
     </w:p>
     <w:bookmarkStart w:id="67" w:name="limitations"/>
@@ -15737,7 +15904,7 @@
       </w:r>
     </w:p>
     <w:bookmarkEnd w:id="71"/>
-    <w:bookmarkStart w:id="147" w:name="references"/>
+    <w:bookmarkStart w:id="157" w:name="references"/>
     <w:p>
       <w:pPr>
         <w:pStyle w:val="Heading1"/>
@@ -15746,7 +15913,7 @@
         <w:t xml:space="preserve">References</w:t>
       </w:r>
     </w:p>
-    <w:bookmarkStart w:id="146" w:name="refs"/>
+    <w:bookmarkStart w:id="156" w:name="refs"/>
     <w:bookmarkStart w:id="73" w:name="ref-Adler-BellPandemicInterpreter2022"/>
     <w:p>
       <w:pPr>
@@ -16621,7 +16788,53 @@
       </w:r>
     </w:p>
     <w:bookmarkEnd w:id="112"/>
-    <w:bookmarkStart w:id="114" w:name="ref-KennedyEvaluation2016Election2018"/>
+    <w:bookmarkStart w:id="114" w:name="ref-KahanPolarizingImpactScience2012"/>
+    <w:p>
+      <w:pPr>
+        <w:pStyle w:val="Bibliography"/>
+      </w:pPr>
+      <w:r>
+        <w:t xml:space="preserve">Kahan, Dan M, Ellen Peters, Maggie Wittlin, Paul Slovic, Lisa Larrimore Ouellette, Donald Braman, and Gregory Mandel. 2012.</w:t>
+      </w:r>
+      <w:r>
+        <w:t xml:space="preserve"> </w:t>
+      </w:r>
+      <w:r>
+        <w:t xml:space="preserve">“The Polarizing Impact of Science Literacy and Numeracy on Perceived Climate Change Risks.”</w:t>
+      </w:r>
+      <w:r>
+        <w:t xml:space="preserve"> </w:t>
+      </w:r>
+      <w:r>
+        <w:rPr>
+          <w:iCs/>
+          <w:i/>
+        </w:rPr>
+        <w:t xml:space="preserve">Nature Climate Change</w:t>
+      </w:r>
+      <w:r>
+        <w:t xml:space="preserve"> </w:t>
+      </w:r>
+      <w:r>
+        <w:t xml:space="preserve">2 (10): 732–35.</w:t>
+      </w:r>
+      <w:r>
+        <w:t xml:space="preserve"> </w:t>
+      </w:r>
+      <w:hyperlink r:id="rId113">
+        <w:r>
+          <w:rPr>
+            <w:rStyle w:val="Hyperlink"/>
+          </w:rPr>
+          <w:t xml:space="preserve">https://doi.org/10.1038/nclimate1547</w:t>
+        </w:r>
+      </w:hyperlink>
+      <w:r>
+        <w:t xml:space="preserve">.</w:t>
+      </w:r>
+    </w:p>
+    <w:bookmarkEnd w:id="114"/>
+    <w:bookmarkStart w:id="116" w:name="ref-KennedyEvaluation2016Election2018"/>
     <w:p>
       <w:pPr>
         <w:pStyle w:val="Bibliography"/>
@@ -16654,7 +16867,7 @@
       <w:r>
         <w:t xml:space="preserve"> </w:t>
       </w:r>
-      <w:hyperlink r:id="rId113">
+      <w:hyperlink r:id="rId115">
         <w:r>
           <w:rPr>
             <w:rStyle w:val="Hyperlink"/>
@@ -16666,8 +16879,8 @@
         <w:t xml:space="preserve">.</w:t>
       </w:r>
     </w:p>
-    <w:bookmarkEnd w:id="114"/>
-    <w:bookmarkStart w:id="116" w:name="ref-KhullarWillCoronavirusPandemic2022"/>
+    <w:bookmarkEnd w:id="116"/>
+    <w:bookmarkStart w:id="118" w:name="ref-KhullarWillCoronavirusPandemic2022"/>
     <w:p>
       <w:pPr>
         <w:pStyle w:val="Bibliography"/>
@@ -16697,7 +16910,7 @@
       <w:r>
         <w:t xml:space="preserve"> </w:t>
       </w:r>
-      <w:hyperlink r:id="rId115">
+      <w:hyperlink r:id="rId117">
         <w:r>
           <w:rPr>
             <w:rStyle w:val="Hyperlink"/>
@@ -16709,8 +16922,8 @@
         <w:t xml:space="preserve">.</w:t>
       </w:r>
     </w:p>
-    <w:bookmarkEnd w:id="116"/>
-    <w:bookmarkStart w:id="118" w:name="ref-KovakaClimateChangeDenial2021"/>
+    <w:bookmarkEnd w:id="118"/>
+    <w:bookmarkStart w:id="120" w:name="ref-KovakaClimateChangeDenial2021"/>
     <w:p>
       <w:pPr>
         <w:pStyle w:val="Bibliography"/>
@@ -16743,7 +16956,7 @@
       <w:r>
         <w:t xml:space="preserve"> </w:t>
       </w:r>
-      <w:hyperlink r:id="rId117">
+      <w:hyperlink r:id="rId119">
         <w:r>
           <w:rPr>
             <w:rStyle w:val="Hyperlink"/>
@@ -16755,8 +16968,8 @@
         <w:t xml:space="preserve">.</w:t>
       </w:r>
     </w:p>
-    <w:bookmarkEnd w:id="118"/>
-    <w:bookmarkStart w:id="120" w:name="ref-LeePartyPolarizationTrust2021"/>
+    <w:bookmarkEnd w:id="120"/>
+    <w:bookmarkStart w:id="122" w:name="ref-LeePartyPolarizationTrust2021"/>
     <w:p>
       <w:pPr>
         <w:pStyle w:val="Bibliography"/>
@@ -16789,7 +17002,7 @@
       <w:r>
         <w:t xml:space="preserve"> </w:t>
       </w:r>
-      <w:hyperlink r:id="rId119">
+      <w:hyperlink r:id="rId121">
         <w:r>
           <w:rPr>
             <w:rStyle w:val="Hyperlink"/>
@@ -16801,8 +17014,8 @@
         <w:t xml:space="preserve">.</w:t>
       </w:r>
     </w:p>
-    <w:bookmarkEnd w:id="120"/>
-    <w:bookmarkStart w:id="122" w:name="ref-LeiserowitzPoliticsGlobalWarming2022"/>
+    <w:bookmarkEnd w:id="122"/>
+    <w:bookmarkStart w:id="124" w:name="ref-LeiserowitzPoliticsGlobalWarming2022"/>
     <w:p>
       <w:pPr>
         <w:pStyle w:val="Bibliography"/>
@@ -16825,7 +17038,7 @@
       <w:r>
         <w:t xml:space="preserve"> </w:t>
       </w:r>
-      <w:hyperlink r:id="rId121">
+      <w:hyperlink r:id="rId123">
         <w:r>
           <w:rPr>
             <w:rStyle w:val="Hyperlink"/>
@@ -16837,8 +17050,8 @@
         <w:t xml:space="preserve">.</w:t>
       </w:r>
     </w:p>
-    <w:bookmarkEnd w:id="122"/>
-    <w:bookmarkStart w:id="124" w:name="X79c1d6cbe1a7e56319e4c11ca7e5355f5c338dd"/>
+    <w:bookmarkEnd w:id="124"/>
+    <w:bookmarkStart w:id="126" w:name="X79c1d6cbe1a7e56319e4c11ca7e5355f5c338dd"/>
     <w:p>
       <w:pPr>
         <w:pStyle w:val="Bibliography"/>
@@ -16871,7 +17084,7 @@
       <w:r>
         <w:t xml:space="preserve"> </w:t>
       </w:r>
-      <w:hyperlink r:id="rId123">
+      <w:hyperlink r:id="rId125">
         <w:r>
           <w:rPr>
             <w:rStyle w:val="Hyperlink"/>
@@ -16883,8 +17096,31 @@
         <w:t xml:space="preserve">.</w:t>
       </w:r>
     </w:p>
-    <w:bookmarkEnd w:id="124"/>
-    <w:bookmarkStart w:id="126" w:name="Xf72e34a665d60a9294334c97679f9113a9e1d4e"/>
+    <w:bookmarkEnd w:id="126"/>
+    <w:bookmarkStart w:id="127" w:name="ref-MichaelsDoubtTheirProduct2008"/>
+    <w:p>
+      <w:pPr>
+        <w:pStyle w:val="Bibliography"/>
+      </w:pPr>
+      <w:r>
+        <w:t xml:space="preserve">Michaels, David. 2008.</w:t>
+      </w:r>
+      <w:r>
+        <w:t xml:space="preserve"> </w:t>
+      </w:r>
+      <w:r>
+        <w:rPr>
+          <w:iCs/>
+          <w:i/>
+        </w:rPr>
+        <w:t xml:space="preserve">Doubt is their product how industry’s assault on science threatens your health</w:t>
+      </w:r>
+      <w:r>
+        <w:t xml:space="preserve">. Oxford: Oxford Univ. Press.</w:t>
+      </w:r>
+    </w:p>
+    <w:bookmarkEnd w:id="127"/>
+    <w:bookmarkStart w:id="129" w:name="Xf72e34a665d60a9294334c97679f9113a9e1d4e"/>
     <w:p>
       <w:pPr>
         <w:pStyle w:val="Bibliography"/>
@@ -16917,7 +17153,7 @@
       <w:r>
         <w:t xml:space="preserve"> </w:t>
       </w:r>
-      <w:hyperlink r:id="rId125">
+      <w:hyperlink r:id="rId128">
         <w:r>
           <w:rPr>
             <w:rStyle w:val="Hyperlink"/>
@@ -16929,8 +17165,8 @@
         <w:t xml:space="preserve">.</w:t>
       </w:r>
     </w:p>
-    <w:bookmarkEnd w:id="126"/>
-    <w:bookmarkStart w:id="128" w:name="X12b30c9a553619c5ae142ebb49f06ecd324d435"/>
+    <w:bookmarkEnd w:id="129"/>
+    <w:bookmarkStart w:id="131" w:name="X12b30c9a553619c5ae142ebb49f06ecd324d435"/>
     <w:p>
       <w:pPr>
         <w:pStyle w:val="Bibliography"/>
@@ -16960,7 +17196,7 @@
       <w:r>
         <w:t xml:space="preserve"> </w:t>
       </w:r>
-      <w:hyperlink r:id="rId127">
+      <w:hyperlink r:id="rId130">
         <w:r>
           <w:rPr>
             <w:rStyle w:val="Hyperlink"/>
@@ -16972,8 +17208,8 @@
         <w:t xml:space="preserve">.</w:t>
       </w:r>
     </w:p>
-    <w:bookmarkEnd w:id="128"/>
-    <w:bookmarkStart w:id="130" w:name="ref-MilesPublicPerceptionScientific2003"/>
+    <w:bookmarkEnd w:id="131"/>
+    <w:bookmarkStart w:id="133" w:name="ref-MilesPublicPerceptionScientific2003"/>
     <w:p>
       <w:pPr>
         <w:pStyle w:val="Bibliography"/>
@@ -17006,7 +17242,7 @@
       <w:r>
         <w:t xml:space="preserve"> </w:t>
       </w:r>
-      <w:hyperlink r:id="rId129">
+      <w:hyperlink r:id="rId132">
         <w:r>
           <w:rPr>
             <w:rStyle w:val="Hyperlink"/>
@@ -17018,8 +17254,31 @@
         <w:t xml:space="preserve">.</w:t>
       </w:r>
     </w:p>
-    <w:bookmarkEnd w:id="130"/>
-    <w:bookmarkStart w:id="132" w:name="ref-PeerDataQualityPlatforms2021"/>
+    <w:bookmarkEnd w:id="133"/>
+    <w:bookmarkStart w:id="134" w:name="ref-OreskesMerchantsDoubtHow2011"/>
+    <w:p>
+      <w:pPr>
+        <w:pStyle w:val="Bibliography"/>
+      </w:pPr>
+      <w:r>
+        <w:t xml:space="preserve">Oreskes, Naomi, and Erik M. Conway. 2011.</w:t>
+      </w:r>
+      <w:r>
+        <w:t xml:space="preserve"> </w:t>
+      </w:r>
+      <w:r>
+        <w:rPr>
+          <w:iCs/>
+          <w:i/>
+        </w:rPr>
+        <w:t xml:space="preserve">Merchants of Doubt: How a Handful of Scientists Obscured the Truth on Issues from Tobacco Smoke to Global Warming</w:t>
+      </w:r>
+      <w:r>
+        <w:t xml:space="preserve">. New York, NY, USA: Bloomsbury.</w:t>
+      </w:r>
+    </w:p>
+    <w:bookmarkEnd w:id="134"/>
+    <w:bookmarkStart w:id="136" w:name="ref-PeerDataQualityPlatforms2021"/>
     <w:p>
       <w:pPr>
         <w:pStyle w:val="Bibliography"/>
@@ -17049,7 +17308,7 @@
       <w:r>
         <w:t xml:space="preserve"> </w:t>
       </w:r>
-      <w:hyperlink r:id="rId131">
+      <w:hyperlink r:id="rId135">
         <w:r>
           <w:rPr>
             <w:rStyle w:val="Hyperlink"/>
@@ -17061,8 +17320,8 @@
         <w:t xml:space="preserve">.</w:t>
       </w:r>
     </w:p>
-    <w:bookmarkEnd w:id="132"/>
-    <w:bookmarkStart w:id="133" w:name="ref-PotochnikIdealizationAimsScience2017"/>
+    <w:bookmarkEnd w:id="136"/>
+    <w:bookmarkStart w:id="137" w:name="ref-PotochnikIdealizationAimsScience2017"/>
     <w:p>
       <w:pPr>
         <w:pStyle w:val="Bibliography"/>
@@ -17084,8 +17343,8 @@
         <w:t xml:space="preserve">. Chicago and London: University of Chicago Press.</w:t>
       </w:r>
     </w:p>
-    <w:bookmarkEnd w:id="133"/>
-    <w:bookmarkStart w:id="135" w:name="Xb1de521925294a242cfb7de8cc694691acd7d4d"/>
+    <w:bookmarkEnd w:id="137"/>
+    <w:bookmarkStart w:id="139" w:name="Xb1de521925294a242cfb7de8cc694691acd7d4d"/>
     <w:p>
       <w:pPr>
         <w:pStyle w:val="Bibliography"/>
@@ -17108,7 +17367,7 @@
       <w:r>
         <w:t xml:space="preserve"> </w:t>
       </w:r>
-      <w:hyperlink r:id="rId134">
+      <w:hyperlink r:id="rId138">
         <w:r>
           <w:rPr>
             <w:rStyle w:val="Hyperlink"/>
@@ -17120,13 +17379,36 @@
         <w:t xml:space="preserve">.</w:t>
       </w:r>
     </w:p>
-    <w:bookmarkEnd w:id="135"/>
-    <w:bookmarkStart w:id="137" w:name="ref-RepresentativeSamplesFAQ2022"/>
+    <w:bookmarkEnd w:id="139"/>
+    <w:bookmarkStart w:id="140" w:name="ref-RaginComparativeMethodMoving2013"/>
     <w:p>
       <w:pPr>
         <w:pStyle w:val="Bibliography"/>
       </w:pPr>
       <w:r>
+        <w:t xml:space="preserve">Ragin, Charles C. 2013.</w:t>
+      </w:r>
+      <w:r>
+        <w:t xml:space="preserve"> </w:t>
+      </w:r>
+      <w:r>
+        <w:rPr>
+          <w:iCs/>
+          <w:i/>
+        </w:rPr>
+        <w:t xml:space="preserve">The comparative method: Moving beyond qualitative and quantitative strategies</w:t>
+      </w:r>
+      <w:r>
+        <w:t xml:space="preserve">. Oakland, California: University of California Press.</w:t>
+      </w:r>
+    </w:p>
+    <w:bookmarkEnd w:id="140"/>
+    <w:bookmarkStart w:id="142" w:name="ref-RepresentativeSamplesFAQ2022"/>
+    <w:p>
+      <w:pPr>
+        <w:pStyle w:val="Bibliography"/>
+      </w:pPr>
+      <w:r>
         <w:t xml:space="preserve">“Representative Samples FAQ.”</w:t>
       </w:r>
       <w:r>
@@ -17138,7 +17420,7 @@
       <w:r>
         <w:t xml:space="preserve"> </w:t>
       </w:r>
-      <w:hyperlink r:id="rId136">
+      <w:hyperlink r:id="rId141">
         <w:r>
           <w:rPr>
             <w:rStyle w:val="Hyperlink"/>
@@ -17150,8 +17432,54 @@
         <w:t xml:space="preserve">.</w:t>
       </w:r>
     </w:p>
-    <w:bookmarkEnd w:id="137"/>
-    <w:bookmarkStart w:id="139" w:name="ref-SjobergReproducibleSummaryTables2021"/>
+    <w:bookmarkEnd w:id="142"/>
+    <w:bookmarkStart w:id="144" w:name="ref-vomSaalChapelHillBisphenol2007"/>
+    <w:p>
+      <w:pPr>
+        <w:pStyle w:val="Bibliography"/>
+      </w:pPr>
+      <w:r>
+        <w:t xml:space="preserve">Saal, Frederick S. vom, Benson T. Akingbemi, Scott M. Belcher, Linda S. Birnbaum, D. Andrew Crain, Marcus Eriksen, Francesca Farabollini, et al. 2007.</w:t>
+      </w:r>
+      <w:r>
+        <w:t xml:space="preserve"> </w:t>
+      </w:r>
+      <w:r>
+        <w:t xml:space="preserve">“Chapel Hill Bisphenol A Expert Panel Consensus Statement: Integration of Mechanisms, Effects in Animals and Potential to Impact Human Health at Current Levels of Exposure.”</w:t>
+      </w:r>
+      <w:r>
+        <w:t xml:space="preserve"> </w:t>
+      </w:r>
+      <w:r>
+        <w:rPr>
+          <w:iCs/>
+          <w:i/>
+        </w:rPr>
+        <w:t xml:space="preserve">Reproductive Toxicology</w:t>
+      </w:r>
+      <w:r>
+        <w:t xml:space="preserve"> </w:t>
+      </w:r>
+      <w:r>
+        <w:t xml:space="preserve">24 (2): 131–38.</w:t>
+      </w:r>
+      <w:r>
+        <w:t xml:space="preserve"> </w:t>
+      </w:r>
+      <w:hyperlink r:id="rId143">
+        <w:r>
+          <w:rPr>
+            <w:rStyle w:val="Hyperlink"/>
+          </w:rPr>
+          <w:t xml:space="preserve">https://doi.org/10.1016/j.reprotox.2007.07.005</w:t>
+        </w:r>
+      </w:hyperlink>
+      <w:r>
+        <w:t xml:space="preserve">.</w:t>
+      </w:r>
+    </w:p>
+    <w:bookmarkEnd w:id="144"/>
+    <w:bookmarkStart w:id="146" w:name="ref-SjobergReproducibleSummaryTables2021"/>
     <w:p>
       <w:pPr>
         <w:pStyle w:val="Bibliography"/>
@@ -17184,7 +17512,7 @@
       <w:r>
         <w:t xml:space="preserve"> </w:t>
       </w:r>
-      <w:hyperlink r:id="rId138">
+      <w:hyperlink r:id="rId145">
         <w:r>
           <w:rPr>
             <w:rStyle w:val="Hyperlink"/>
@@ -17196,8 +17524,8 @@
         <w:t xml:space="preserve">.</w:t>
       </w:r>
     </w:p>
-    <w:bookmarkEnd w:id="139"/>
-    <w:bookmarkStart w:id="141" w:name="ref-SturgisTrustScienceSocial2021"/>
+    <w:bookmarkEnd w:id="146"/>
+    <w:bookmarkStart w:id="148" w:name="ref-SturgisTrustScienceSocial2021"/>
     <w:p>
       <w:pPr>
         <w:pStyle w:val="Bibliography"/>
@@ -17227,7 +17555,7 @@
       <w:r>
         <w:t xml:space="preserve"> </w:t>
       </w:r>
-      <w:hyperlink r:id="rId140">
+      <w:hyperlink r:id="rId147">
         <w:r>
           <w:rPr>
             <w:rStyle w:val="Hyperlink"/>
@@ -17239,8 +17567,77 @@
         <w:t xml:space="preserve">.</w:t>
       </w:r>
     </w:p>
-    <w:bookmarkEnd w:id="141"/>
-    <w:bookmarkStart w:id="143" w:name="ref-WickhamWelcomeTidyverse2019"/>
+    <w:bookmarkEnd w:id="148"/>
+    <w:bookmarkStart w:id="150" w:name="ref-SupranAssessingExxonMobilClimate2017"/>
+    <w:p>
+      <w:pPr>
+        <w:pStyle w:val="Bibliography"/>
+      </w:pPr>
+      <w:r>
+        <w:t xml:space="preserve">Supran, Geoffrey, and Naomi Oreskes. 2017.</w:t>
+      </w:r>
+      <w:r>
+        <w:t xml:space="preserve"> </w:t>
+      </w:r>
+      <w:r>
+        <w:t xml:space="preserve">“Assessing ExxonMobil’s Climate Change Communications (1977–2014).”</w:t>
+      </w:r>
+      <w:r>
+        <w:t xml:space="preserve"> </w:t>
+      </w:r>
+      <w:r>
+        <w:rPr>
+          <w:iCs/>
+          <w:i/>
+        </w:rPr>
+        <w:t xml:space="preserve">Environmental Research Letters</w:t>
+      </w:r>
+      <w:r>
+        <w:t xml:space="preserve"> </w:t>
+      </w:r>
+      <w:r>
+        <w:t xml:space="preserve">12 (8): 084019.</w:t>
+      </w:r>
+      <w:r>
+        <w:t xml:space="preserve"> </w:t>
+      </w:r>
+      <w:hyperlink r:id="rId149">
+        <w:r>
+          <w:rPr>
+            <w:rStyle w:val="Hyperlink"/>
+          </w:rPr>
+          <w:t xml:space="preserve">https://doi.org/10.1088/1748-9326/aa815f</w:t>
+        </w:r>
+      </w:hyperlink>
+      <w:r>
+        <w:t xml:space="preserve">.</w:t>
+      </w:r>
+    </w:p>
+    <w:bookmarkEnd w:id="150"/>
+    <w:bookmarkStart w:id="151" w:name="ref-VogelItSafeBPA2013"/>
+    <w:p>
+      <w:pPr>
+        <w:pStyle w:val="Bibliography"/>
+      </w:pPr>
+      <w:r>
+        <w:t xml:space="preserve">Vogel, Sarah A. 2013.</w:t>
+      </w:r>
+      <w:r>
+        <w:t xml:space="preserve"> </w:t>
+      </w:r>
+      <w:r>
+        <w:rPr>
+          <w:iCs/>
+          <w:i/>
+        </w:rPr>
+        <w:t xml:space="preserve">Is It Safe?: BPA and the Struggle to Define the Safety of Chemicals</w:t>
+      </w:r>
+      <w:r>
+        <w:t xml:space="preserve">. Oakland, California: University of California Press.</w:t>
+      </w:r>
+    </w:p>
+    <w:bookmarkEnd w:id="151"/>
+    <w:bookmarkStart w:id="153" w:name="ref-WickhamWelcomeTidyverse2019"/>
     <w:p>
       <w:pPr>
         <w:pStyle w:val="Bibliography"/>
@@ -17273,7 +17670,7 @@
       <w:r>
         <w:t xml:space="preserve"> </w:t>
       </w:r>
-      <w:hyperlink r:id="rId142">
+      <w:hyperlink r:id="rId152">
         <w:r>
           <w:rPr>
             <w:rStyle w:val="Hyperlink"/>
@@ -17285,8 +17682,8 @@
         <w:t xml:space="preserve">.</w:t>
       </w:r>
     </w:p>
-    <w:bookmarkEnd w:id="143"/>
-    <w:bookmarkStart w:id="145" w:name="ref-YongHowDidThis2022"/>
+    <w:bookmarkEnd w:id="153"/>
+    <w:bookmarkStart w:id="155" w:name="ref-YongHowDidThis2022"/>
     <w:p>
       <w:pPr>
         <w:pStyle w:val="Bibliography"/>
@@ -17306,7 +17703,7 @@
       <w:r>
         <w:t xml:space="preserve"> </w:t>
       </w:r>
-      <w:hyperlink r:id="rId144">
+      <w:hyperlink r:id="rId154">
         <w:r>
           <w:rPr>
             <w:rStyle w:val="Hyperlink"/>
@@ -17318,9 +17715,9 @@
         <w:t xml:space="preserve">.</w:t>
       </w:r>
     </w:p>
-    <w:bookmarkEnd w:id="145"/>
-    <w:bookmarkEnd w:id="146"/>
-    <w:bookmarkEnd w:id="147"/>
+    <w:bookmarkEnd w:id="155"/>
+    <w:bookmarkEnd w:id="156"/>
+    <w:bookmarkEnd w:id="157"/>
     <w:sectPr/>
   </w:body>
 </w:document>

</xml_diff>